<commit_message>
Arranger wifimanager + documentation
</commit_message>
<xml_diff>
--- a/TP3.docx
+++ b/TP3.docx
@@ -773,7 +773,16 @@
           <w:szCs w:val="28"/>
           <w:lang w:val="fr-CA"/>
         </w:rPr>
-        <w:t xml:space="preserve">plateforme de </w:t>
+        <w:t xml:space="preserve">plaque </w:t>
+      </w:r>
+      <w:r>
+        <w:rPr>
+          <w:rFonts w:ascii="Times New Roman" w:hAnsi="Times New Roman" w:cs="Times New Roman"/>
+          <w:sz w:val="28"/>
+          <w:szCs w:val="28"/>
+          <w:lang w:val="fr-CA"/>
+        </w:rPr>
+        <w:t xml:space="preserve">de </w:t>
       </w:r>
       <w:r>
         <w:rPr>
@@ -816,25 +825,25 @@
           <w:szCs w:val="24"/>
           <w:lang w:val="fr-CA"/>
         </w:rPr>
-        <w:t xml:space="preserve"> la conception et la modélisation du boitier</w:t>
-      </w:r>
-      <w:r>
-        <w:rPr>
-          <w:rFonts w:ascii="Times New Roman" w:hAnsi="Times New Roman" w:cs="Times New Roman"/>
-          <w:sz w:val="24"/>
-          <w:szCs w:val="24"/>
-          <w:lang w:val="fr-CA"/>
-        </w:rPr>
-        <w:t>/plateforme</w:t>
-      </w:r>
-      <w:r>
-        <w:rPr>
-          <w:rFonts w:ascii="Times New Roman" w:hAnsi="Times New Roman" w:cs="Times New Roman"/>
-          <w:sz w:val="24"/>
-          <w:szCs w:val="24"/>
-          <w:lang w:val="fr-CA"/>
-        </w:rPr>
-        <w:t xml:space="preserve"> de la station météo pour avoir une qualité de type production a présenté au regroupement « Les hackers de Québec ».</w:t>
+        <w:t xml:space="preserve"> la conception et la modélisation </w:t>
+      </w:r>
+      <w:r>
+        <w:rPr>
+          <w:rFonts w:ascii="Times New Roman" w:hAnsi="Times New Roman" w:cs="Times New Roman"/>
+          <w:sz w:val="24"/>
+          <w:szCs w:val="24"/>
+          <w:lang w:val="fr-CA"/>
+        </w:rPr>
+        <w:t xml:space="preserve">de la plaque </w:t>
+      </w:r>
+      <w:r>
+        <w:rPr>
+          <w:rFonts w:ascii="Times New Roman" w:hAnsi="Times New Roman" w:cs="Times New Roman"/>
+          <w:sz w:val="24"/>
+          <w:szCs w:val="24"/>
+          <w:lang w:val="fr-CA"/>
+        </w:rPr>
+        <w:t>de la station météo pour avoir une qualité de type production a présenté au regroupement « Les hackers de Québec ».</w:t>
       </w:r>
     </w:p>
     <w:p>
@@ -1853,8 +1862,84 @@
         <w:jc w:val="both"/>
         <w:rPr>
           <w:rFonts w:ascii="Times New Roman" w:hAnsi="Times New Roman" w:cs="Times New Roman"/>
-          <w:sz w:val="28"/>
-          <w:szCs w:val="28"/>
+          <w:b/>
+          <w:bCs/>
+          <w:sz w:val="24"/>
+          <w:szCs w:val="24"/>
+          <w:lang w:val="fr-CA"/>
+        </w:rPr>
+      </w:pPr>
+      <w:r>
+        <w:rPr>
+          <w:rFonts w:ascii="Times New Roman" w:hAnsi="Times New Roman" w:cs="Times New Roman"/>
+          <w:b/>
+          <w:bCs/>
+          <w:sz w:val="24"/>
+          <w:szCs w:val="24"/>
+          <w:lang w:val="fr-CA"/>
+        </w:rPr>
+        <w:t xml:space="preserve">Explication des choix de conception : </w:t>
+      </w:r>
+    </w:p>
+    <w:p>
+      <w:pPr>
+        <w:autoSpaceDE w:val="0"/>
+        <w:autoSpaceDN w:val="0"/>
+        <w:adjustRightInd w:val="0"/>
+        <w:spacing w:after="0" w:line="360" w:lineRule="auto"/>
+        <w:jc w:val="both"/>
+        <w:rPr>
+          <w:rFonts w:ascii="Times New Roman" w:hAnsi="Times New Roman" w:cs="Times New Roman"/>
+          <w:sz w:val="24"/>
+          <w:szCs w:val="24"/>
+          <w:lang w:val="fr-CA"/>
+        </w:rPr>
+      </w:pPr>
+      <w:r>
+        <w:rPr>
+          <w:rFonts w:ascii="Times New Roman" w:hAnsi="Times New Roman" w:cs="Times New Roman"/>
+          <w:sz w:val="24"/>
+          <w:szCs w:val="24"/>
+          <w:lang w:val="fr-CA"/>
+        </w:rPr>
+        <w:t>Nous avons fait une station météo qui est représenté par le carré a la gauche du schéma. Nous avons inclus un ESP32 en tant que microcontrôleur, le LCD pour l’affichage des données et un BME280 pour capturer les données météo. Par la suite, la station météo va publier trois sujets auxquelles le MQTT broker va recevoir à une certaine adresse IP. Ce broker a été fait à partir de linux dans un environnement virtuel (sur VirtualBox). Ensuite, nous avons configurer un system de domotique Home Assistant qui permet de s’abonner aux trois sujets du MQTT broker. Cette configuration a été fait dans un fichier. Yaml dans le Home Assistant pour que l’abonnement puisse se faire.</w:t>
+      </w:r>
+      <w:r>
+        <w:rPr>
+          <w:rFonts w:ascii="Times New Roman" w:hAnsi="Times New Roman" w:cs="Times New Roman"/>
+          <w:sz w:val="24"/>
+          <w:szCs w:val="24"/>
+          <w:lang w:val="fr-CA"/>
+        </w:rPr>
+        <w:t xml:space="preserve"> Donc, les informations (température, humidité et pression) peuvent être afficher sur des jauges dans la page principale du HomeAssisant. Dans la parti du code, nous avons configurer WifiManager et créer un Access Point pour notre ESP32 pour pouvoir se connecter à partir d’un appareil externe par exemple un téléphone cellulaire. </w:t>
+      </w:r>
+    </w:p>
+    <w:p>
+      <w:pPr>
+        <w:autoSpaceDE w:val="0"/>
+        <w:autoSpaceDN w:val="0"/>
+        <w:adjustRightInd w:val="0"/>
+        <w:spacing w:after="0" w:line="360" w:lineRule="auto"/>
+        <w:jc w:val="both"/>
+        <w:rPr>
+          <w:rFonts w:ascii="Times New Roman" w:hAnsi="Times New Roman" w:cs="Times New Roman"/>
+          <w:sz w:val="24"/>
+          <w:szCs w:val="24"/>
+          <w:lang w:val="fr-CA"/>
+        </w:rPr>
+      </w:pPr>
+    </w:p>
+    <w:p>
+      <w:pPr>
+        <w:autoSpaceDE w:val="0"/>
+        <w:autoSpaceDN w:val="0"/>
+        <w:adjustRightInd w:val="0"/>
+        <w:spacing w:after="0" w:line="360" w:lineRule="auto"/>
+        <w:jc w:val="both"/>
+        <w:rPr>
+          <w:rFonts w:ascii="Times New Roman" w:hAnsi="Times New Roman" w:cs="Times New Roman"/>
+          <w:sz w:val="24"/>
+          <w:szCs w:val="24"/>
           <w:lang w:val="fr-CA"/>
         </w:rPr>
       </w:pPr>
@@ -1935,6 +2020,21 @@
     </w:p>
     <w:p>
       <w:pPr>
+        <w:autoSpaceDE w:val="0"/>
+        <w:autoSpaceDN w:val="0"/>
+        <w:adjustRightInd w:val="0"/>
+        <w:spacing w:after="0" w:line="360" w:lineRule="auto"/>
+        <w:jc w:val="both"/>
+        <w:rPr>
+          <w:rFonts w:ascii="Times New Roman" w:hAnsi="Times New Roman" w:cs="Times New Roman"/>
+          <w:sz w:val="28"/>
+          <w:szCs w:val="28"/>
+          <w:lang w:val="fr-CA"/>
+        </w:rPr>
+      </w:pPr>
+    </w:p>
+    <w:p>
+      <w:pPr>
         <w:pStyle w:val="Paragraphedeliste"/>
         <w:numPr>
           <w:ilvl w:val="0"/>
@@ -1959,6 +2059,7 @@
           <w:szCs w:val="28"/>
           <w:lang w:val="fr-CA"/>
         </w:rPr>
+        <w:lastRenderedPageBreak/>
         <w:t xml:space="preserve">Description du circuit </w:t>
       </w:r>
     </w:p>
@@ -2077,7 +2178,25 @@
           <w:szCs w:val="24"/>
           <w:lang w:val="fr-CA"/>
         </w:rPr>
-        <w:t>Le BME280 a aussi les même types de connections que le I2C donc nous avons connecté le GND et le VCC (3.3v) sur le ESP32 et pour les deux autres sorties (SCL et SDA), nous avons fait un séparateurs pour pouvoir connecter les deux sorties SDA et les deux sorties SCL sur les mêmes entrées. Nous avons recouvert le tout avec un boiter fait avec une imprimante 3D pour avoir une station météo</w:t>
+        <w:t xml:space="preserve">Le BME280 a aussi les même types de connections que le </w:t>
+      </w:r>
+      <w:r>
+        <w:rPr>
+          <w:rFonts w:ascii="Times New Roman" w:hAnsi="Times New Roman" w:cs="Times New Roman"/>
+          <w:sz w:val="24"/>
+          <w:szCs w:val="24"/>
+          <w:lang w:val="fr-CA"/>
+        </w:rPr>
+        <w:t xml:space="preserve">contrôleur </w:t>
+      </w:r>
+      <w:r>
+        <w:rPr>
+          <w:rFonts w:ascii="Times New Roman" w:hAnsi="Times New Roman" w:cs="Times New Roman"/>
+          <w:sz w:val="24"/>
+          <w:szCs w:val="24"/>
+          <w:lang w:val="fr-CA"/>
+        </w:rPr>
+        <w:t>I2C donc nous avons connecté le GND et le VCC (3.3v) sur le ESP32 et pour les deux autres sorties (SCL et SDA), nous avons fait un séparateurs pour pouvoir connecter les deux sorties SDA et les deux sorties SCL sur les mêmes entrées. Nous avons recouvert le tout avec un boiter fait avec une imprimante 3D pour avoir une station météo</w:t>
       </w:r>
       <w:r>
         <w:rPr>
@@ -2582,6 +2701,7 @@
                 <w:szCs w:val="24"/>
                 <w:lang w:val="fr-CA"/>
               </w:rPr>
+              <w:lastRenderedPageBreak/>
               <w:t>LCD</w:t>
             </w:r>
           </w:p>
@@ -2612,6 +2732,15 @@
                 <w:lang w:val="fr-CA"/>
               </w:rPr>
               <w:t>LCD de 2x16 caractères utilisé pour afficher</w:t>
+            </w:r>
+            <w:r>
+              <w:rPr>
+                <w:rFonts w:ascii="Times New Roman" w:hAnsi="Times New Roman" w:cs="Times New Roman"/>
+                <w:sz w:val="24"/>
+                <w:szCs w:val="24"/>
+                <w:lang w:val="fr-CA"/>
+              </w:rPr>
+              <w:t xml:space="preserve">. </w:t>
             </w:r>
           </w:p>
         </w:tc>
@@ -3028,7 +3157,228 @@
                 <w:szCs w:val="24"/>
                 <w:lang w:val="fr-CA"/>
               </w:rPr>
-              <w:t xml:space="preserve">puissant qui cible une grande variété </w:t>
+              <w:t xml:space="preserve">puissant qui cible une grande variété d’application et de capteur.   </w:t>
+            </w:r>
+          </w:p>
+        </w:tc>
+        <w:tc>
+          <w:tcPr>
+            <w:tcW w:w="2338" w:type="dxa"/>
+          </w:tcPr>
+          <w:p>
+            <w:pPr>
+              <w:autoSpaceDE w:val="0"/>
+              <w:autoSpaceDN w:val="0"/>
+              <w:adjustRightInd w:val="0"/>
+              <w:spacing w:line="360" w:lineRule="auto"/>
+              <w:jc w:val="both"/>
+              <w:rPr>
+                <w:rFonts w:ascii="Times New Roman" w:hAnsi="Times New Roman" w:cs="Times New Roman"/>
+                <w:sz w:val="24"/>
+                <w:szCs w:val="24"/>
+                <w:lang w:val="fr-CA"/>
+              </w:rPr>
+            </w:pPr>
+            <w:r>
+              <w:rPr>
+                <w:rFonts w:ascii="Times New Roman" w:hAnsi="Times New Roman" w:cs="Times New Roman"/>
+                <w:sz w:val="24"/>
+                <w:szCs w:val="24"/>
+                <w:lang w:val="fr-CA"/>
+              </w:rPr>
+              <w:t>Caractéristiques :</w:t>
+            </w:r>
+          </w:p>
+          <w:p>
+            <w:pPr>
+              <w:autoSpaceDE w:val="0"/>
+              <w:autoSpaceDN w:val="0"/>
+              <w:adjustRightInd w:val="0"/>
+              <w:spacing w:line="360" w:lineRule="auto"/>
+              <w:jc w:val="both"/>
+              <w:rPr>
+                <w:rFonts w:ascii="Times New Roman" w:hAnsi="Times New Roman" w:cs="Times New Roman"/>
+                <w:sz w:val="24"/>
+                <w:szCs w:val="24"/>
+                <w:lang w:val="fr-CA"/>
+              </w:rPr>
+            </w:pPr>
+            <w:r>
+              <w:rPr>
+                <w:rFonts w:ascii="Times New Roman" w:hAnsi="Times New Roman" w:cs="Times New Roman"/>
+                <w:sz w:val="24"/>
+                <w:szCs w:val="24"/>
+                <w:lang w:val="fr-CA"/>
+              </w:rPr>
+              <w:t>• 2 cœurs LX6 32 bits</w:t>
+            </w:r>
+          </w:p>
+          <w:p>
+            <w:pPr>
+              <w:autoSpaceDE w:val="0"/>
+              <w:autoSpaceDN w:val="0"/>
+              <w:adjustRightInd w:val="0"/>
+              <w:spacing w:line="360" w:lineRule="auto"/>
+              <w:jc w:val="both"/>
+              <w:rPr>
+                <w:rFonts w:ascii="Times New Roman" w:hAnsi="Times New Roman" w:cs="Times New Roman"/>
+                <w:sz w:val="24"/>
+                <w:szCs w:val="24"/>
+                <w:lang w:val="fr-CA"/>
+              </w:rPr>
+            </w:pPr>
+            <w:r>
+              <w:rPr>
+                <w:rFonts w:ascii="Times New Roman" w:hAnsi="Times New Roman" w:cs="Times New Roman"/>
+                <w:sz w:val="24"/>
+                <w:szCs w:val="24"/>
+                <w:lang w:val="fr-CA"/>
+              </w:rPr>
+              <w:t>• ROM (448 Ko) : démarrage et fonctions</w:t>
+            </w:r>
+          </w:p>
+          <w:p>
+            <w:pPr>
+              <w:autoSpaceDE w:val="0"/>
+              <w:autoSpaceDN w:val="0"/>
+              <w:adjustRightInd w:val="0"/>
+              <w:spacing w:line="360" w:lineRule="auto"/>
+              <w:jc w:val="both"/>
+              <w:rPr>
+                <w:rFonts w:ascii="Times New Roman" w:hAnsi="Times New Roman" w:cs="Times New Roman"/>
+                <w:sz w:val="24"/>
+                <w:szCs w:val="24"/>
+                <w:lang w:val="fr-CA"/>
+              </w:rPr>
+            </w:pPr>
+            <w:r>
+              <w:rPr>
+                <w:rFonts w:ascii="Times New Roman" w:hAnsi="Times New Roman" w:cs="Times New Roman"/>
+                <w:sz w:val="24"/>
+                <w:szCs w:val="24"/>
+                <w:lang w:val="fr-CA"/>
+              </w:rPr>
+              <w:t>• SRAM (520 Ko) : données</w:t>
+            </w:r>
+            <w:r>
+              <w:rPr>
+                <w:rFonts w:ascii="Times New Roman" w:hAnsi="Times New Roman" w:cs="Times New Roman"/>
+                <w:sz w:val="24"/>
+                <w:szCs w:val="24"/>
+                <w:lang w:val="fr-CA"/>
+              </w:rPr>
+              <w:t xml:space="preserve"> </w:t>
+            </w:r>
+            <w:r>
+              <w:rPr>
+                <w:rFonts w:ascii="Times New Roman" w:hAnsi="Times New Roman" w:cs="Times New Roman"/>
+                <w:sz w:val="24"/>
+                <w:szCs w:val="24"/>
+                <w:lang w:val="fr-CA"/>
+              </w:rPr>
+              <w:t>et</w:t>
+            </w:r>
+            <w:r>
+              <w:rPr>
+                <w:rFonts w:ascii="Times New Roman" w:hAnsi="Times New Roman" w:cs="Times New Roman"/>
+                <w:sz w:val="24"/>
+                <w:szCs w:val="24"/>
+                <w:lang w:val="fr-CA"/>
+              </w:rPr>
+              <w:t xml:space="preserve"> </w:t>
+            </w:r>
+            <w:r>
+              <w:rPr>
+                <w:rFonts w:ascii="Times New Roman" w:hAnsi="Times New Roman" w:cs="Times New Roman"/>
+                <w:sz w:val="24"/>
+                <w:szCs w:val="24"/>
+                <w:lang w:val="fr-CA"/>
+              </w:rPr>
+              <w:t>instructions</w:t>
+            </w:r>
+          </w:p>
+          <w:p>
+            <w:pPr>
+              <w:autoSpaceDE w:val="0"/>
+              <w:autoSpaceDN w:val="0"/>
+              <w:adjustRightInd w:val="0"/>
+              <w:spacing w:line="360" w:lineRule="auto"/>
+              <w:jc w:val="both"/>
+              <w:rPr>
+                <w:rFonts w:ascii="Times New Roman" w:hAnsi="Times New Roman" w:cs="Times New Roman"/>
+                <w:sz w:val="24"/>
+                <w:szCs w:val="24"/>
+                <w:lang w:val="fr-CA"/>
+              </w:rPr>
+            </w:pPr>
+            <w:r>
+              <w:rPr>
+                <w:rFonts w:ascii="Times New Roman" w:hAnsi="Times New Roman" w:cs="Times New Roman"/>
+                <w:sz w:val="24"/>
+                <w:szCs w:val="24"/>
+                <w:lang w:val="fr-CA"/>
+              </w:rPr>
+              <w:t>• SRAM in RTC FAST 8 Ko : accessible pour stocker des données, accessible par</w:t>
+            </w:r>
+            <w:r>
+              <w:rPr>
+                <w:rFonts w:ascii="Times New Roman" w:hAnsi="Times New Roman" w:cs="Times New Roman"/>
+                <w:sz w:val="24"/>
+                <w:szCs w:val="24"/>
+                <w:lang w:val="fr-CA"/>
+              </w:rPr>
+              <w:t xml:space="preserve"> </w:t>
+            </w:r>
+            <w:r>
+              <w:rPr>
+                <w:rFonts w:ascii="Times New Roman" w:hAnsi="Times New Roman" w:cs="Times New Roman"/>
+                <w:sz w:val="24"/>
+                <w:szCs w:val="24"/>
+                <w:lang w:val="fr-CA"/>
+              </w:rPr>
+              <w:t>le processeur principal</w:t>
+            </w:r>
+          </w:p>
+          <w:p>
+            <w:pPr>
+              <w:autoSpaceDE w:val="0"/>
+              <w:autoSpaceDN w:val="0"/>
+              <w:adjustRightInd w:val="0"/>
+              <w:spacing w:line="360" w:lineRule="auto"/>
+              <w:jc w:val="both"/>
+              <w:rPr>
+                <w:rFonts w:ascii="Times New Roman" w:hAnsi="Times New Roman" w:cs="Times New Roman"/>
+                <w:sz w:val="24"/>
+                <w:szCs w:val="24"/>
+                <w:lang w:val="fr-CA"/>
+              </w:rPr>
+            </w:pPr>
+            <w:r>
+              <w:rPr>
+                <w:rFonts w:ascii="Times New Roman" w:hAnsi="Times New Roman" w:cs="Times New Roman"/>
+                <w:sz w:val="24"/>
+                <w:szCs w:val="24"/>
+                <w:lang w:val="fr-CA"/>
+              </w:rPr>
+              <w:t>• SRAM in RTC SLOW 8 Ko : accessible pour stocker des données, accessible par</w:t>
+            </w:r>
+            <w:r>
+              <w:rPr>
+                <w:rFonts w:ascii="Times New Roman" w:hAnsi="Times New Roman" w:cs="Times New Roman"/>
+                <w:sz w:val="24"/>
+                <w:szCs w:val="24"/>
+                <w:lang w:val="fr-CA"/>
+              </w:rPr>
+              <w:t xml:space="preserve"> </w:t>
+            </w:r>
+            <w:r>
+              <w:rPr>
+                <w:rFonts w:ascii="Times New Roman" w:hAnsi="Times New Roman" w:cs="Times New Roman"/>
+                <w:sz w:val="24"/>
+                <w:szCs w:val="24"/>
+                <w:lang w:val="fr-CA"/>
+              </w:rPr>
+              <w:t xml:space="preserve">le </w:t>
             </w:r>
             <w:r>
               <w:rPr>
@@ -3038,230 +3388,7 @@
                 <w:lang w:val="fr-CA"/>
               </w:rPr>
               <w:lastRenderedPageBreak/>
-              <w:t xml:space="preserve">d’application et de capteur.   </w:t>
-            </w:r>
-          </w:p>
-        </w:tc>
-        <w:tc>
-          <w:tcPr>
-            <w:tcW w:w="2338" w:type="dxa"/>
-          </w:tcPr>
-          <w:p>
-            <w:pPr>
-              <w:autoSpaceDE w:val="0"/>
-              <w:autoSpaceDN w:val="0"/>
-              <w:adjustRightInd w:val="0"/>
-              <w:spacing w:line="360" w:lineRule="auto"/>
-              <w:jc w:val="both"/>
-              <w:rPr>
-                <w:rFonts w:ascii="Times New Roman" w:hAnsi="Times New Roman" w:cs="Times New Roman"/>
-                <w:sz w:val="24"/>
-                <w:szCs w:val="24"/>
-                <w:lang w:val="fr-CA"/>
-              </w:rPr>
-            </w:pPr>
-            <w:r>
-              <w:rPr>
-                <w:rFonts w:ascii="Times New Roman" w:hAnsi="Times New Roman" w:cs="Times New Roman"/>
-                <w:sz w:val="24"/>
-                <w:szCs w:val="24"/>
-                <w:lang w:val="fr-CA"/>
-              </w:rPr>
-              <w:lastRenderedPageBreak/>
-              <w:t>Caractéristiques :</w:t>
-            </w:r>
-          </w:p>
-          <w:p>
-            <w:pPr>
-              <w:autoSpaceDE w:val="0"/>
-              <w:autoSpaceDN w:val="0"/>
-              <w:adjustRightInd w:val="0"/>
-              <w:spacing w:line="360" w:lineRule="auto"/>
-              <w:jc w:val="both"/>
-              <w:rPr>
-                <w:rFonts w:ascii="Times New Roman" w:hAnsi="Times New Roman" w:cs="Times New Roman"/>
-                <w:sz w:val="24"/>
-                <w:szCs w:val="24"/>
-                <w:lang w:val="fr-CA"/>
-              </w:rPr>
-            </w:pPr>
-            <w:r>
-              <w:rPr>
-                <w:rFonts w:ascii="Times New Roman" w:hAnsi="Times New Roman" w:cs="Times New Roman"/>
-                <w:sz w:val="24"/>
-                <w:szCs w:val="24"/>
-                <w:lang w:val="fr-CA"/>
-              </w:rPr>
-              <w:t>• 2 cœurs LX6 32 bits</w:t>
-            </w:r>
-          </w:p>
-          <w:p>
-            <w:pPr>
-              <w:autoSpaceDE w:val="0"/>
-              <w:autoSpaceDN w:val="0"/>
-              <w:adjustRightInd w:val="0"/>
-              <w:spacing w:line="360" w:lineRule="auto"/>
-              <w:jc w:val="both"/>
-              <w:rPr>
-                <w:rFonts w:ascii="Times New Roman" w:hAnsi="Times New Roman" w:cs="Times New Roman"/>
-                <w:sz w:val="24"/>
-                <w:szCs w:val="24"/>
-                <w:lang w:val="fr-CA"/>
-              </w:rPr>
-            </w:pPr>
-            <w:r>
-              <w:rPr>
-                <w:rFonts w:ascii="Times New Roman" w:hAnsi="Times New Roman" w:cs="Times New Roman"/>
-                <w:sz w:val="24"/>
-                <w:szCs w:val="24"/>
-                <w:lang w:val="fr-CA"/>
-              </w:rPr>
-              <w:lastRenderedPageBreak/>
-              <w:t>• ROM (448 Ko) : démarrage et fonctions</w:t>
-            </w:r>
-          </w:p>
-          <w:p>
-            <w:pPr>
-              <w:autoSpaceDE w:val="0"/>
-              <w:autoSpaceDN w:val="0"/>
-              <w:adjustRightInd w:val="0"/>
-              <w:spacing w:line="360" w:lineRule="auto"/>
-              <w:jc w:val="both"/>
-              <w:rPr>
-                <w:rFonts w:ascii="Times New Roman" w:hAnsi="Times New Roman" w:cs="Times New Roman"/>
-                <w:sz w:val="24"/>
-                <w:szCs w:val="24"/>
-                <w:lang w:val="fr-CA"/>
-              </w:rPr>
-            </w:pPr>
-            <w:r>
-              <w:rPr>
-                <w:rFonts w:ascii="Times New Roman" w:hAnsi="Times New Roman" w:cs="Times New Roman"/>
-                <w:sz w:val="24"/>
-                <w:szCs w:val="24"/>
-                <w:lang w:val="fr-CA"/>
-              </w:rPr>
-              <w:t>• SRAM (520 Ko) : données</w:t>
-            </w:r>
-            <w:r>
-              <w:rPr>
-                <w:rFonts w:ascii="Times New Roman" w:hAnsi="Times New Roman" w:cs="Times New Roman"/>
-                <w:sz w:val="24"/>
-                <w:szCs w:val="24"/>
-                <w:lang w:val="fr-CA"/>
-              </w:rPr>
-              <w:t xml:space="preserve"> </w:t>
-            </w:r>
-            <w:r>
-              <w:rPr>
-                <w:rFonts w:ascii="Times New Roman" w:hAnsi="Times New Roman" w:cs="Times New Roman"/>
-                <w:sz w:val="24"/>
-                <w:szCs w:val="24"/>
-                <w:lang w:val="fr-CA"/>
-              </w:rPr>
-              <w:t>et</w:t>
-            </w:r>
-            <w:r>
-              <w:rPr>
-                <w:rFonts w:ascii="Times New Roman" w:hAnsi="Times New Roman" w:cs="Times New Roman"/>
-                <w:sz w:val="24"/>
-                <w:szCs w:val="24"/>
-                <w:lang w:val="fr-CA"/>
-              </w:rPr>
-              <w:t xml:space="preserve"> </w:t>
-            </w:r>
-            <w:r>
-              <w:rPr>
-                <w:rFonts w:ascii="Times New Roman" w:hAnsi="Times New Roman" w:cs="Times New Roman"/>
-                <w:sz w:val="24"/>
-                <w:szCs w:val="24"/>
-                <w:lang w:val="fr-CA"/>
-              </w:rPr>
-              <w:t>instructions</w:t>
-            </w:r>
-          </w:p>
-          <w:p>
-            <w:pPr>
-              <w:autoSpaceDE w:val="0"/>
-              <w:autoSpaceDN w:val="0"/>
-              <w:adjustRightInd w:val="0"/>
-              <w:spacing w:line="360" w:lineRule="auto"/>
-              <w:jc w:val="both"/>
-              <w:rPr>
-                <w:rFonts w:ascii="Times New Roman" w:hAnsi="Times New Roman" w:cs="Times New Roman"/>
-                <w:sz w:val="24"/>
-                <w:szCs w:val="24"/>
-                <w:lang w:val="fr-CA"/>
-              </w:rPr>
-            </w:pPr>
-            <w:r>
-              <w:rPr>
-                <w:rFonts w:ascii="Times New Roman" w:hAnsi="Times New Roman" w:cs="Times New Roman"/>
-                <w:sz w:val="24"/>
-                <w:szCs w:val="24"/>
-                <w:lang w:val="fr-CA"/>
-              </w:rPr>
-              <w:t>• SRAM in RTC FAST 8 Ko : accessible pour stocker des données, accessible par</w:t>
-            </w:r>
-            <w:r>
-              <w:rPr>
-                <w:rFonts w:ascii="Times New Roman" w:hAnsi="Times New Roman" w:cs="Times New Roman"/>
-                <w:sz w:val="24"/>
-                <w:szCs w:val="24"/>
-                <w:lang w:val="fr-CA"/>
-              </w:rPr>
-              <w:t xml:space="preserve"> </w:t>
-            </w:r>
-            <w:r>
-              <w:rPr>
-                <w:rFonts w:ascii="Times New Roman" w:hAnsi="Times New Roman" w:cs="Times New Roman"/>
-                <w:sz w:val="24"/>
-                <w:szCs w:val="24"/>
-                <w:lang w:val="fr-CA"/>
-              </w:rPr>
-              <w:t>le processeur principal</w:t>
-            </w:r>
-          </w:p>
-          <w:p>
-            <w:pPr>
-              <w:autoSpaceDE w:val="0"/>
-              <w:autoSpaceDN w:val="0"/>
-              <w:adjustRightInd w:val="0"/>
-              <w:spacing w:line="360" w:lineRule="auto"/>
-              <w:jc w:val="both"/>
-              <w:rPr>
-                <w:rFonts w:ascii="Times New Roman" w:hAnsi="Times New Roman" w:cs="Times New Roman"/>
-                <w:sz w:val="24"/>
-                <w:szCs w:val="24"/>
-                <w:lang w:val="fr-CA"/>
-              </w:rPr>
-            </w:pPr>
-            <w:r>
-              <w:rPr>
-                <w:rFonts w:ascii="Times New Roman" w:hAnsi="Times New Roman" w:cs="Times New Roman"/>
-                <w:sz w:val="24"/>
-                <w:szCs w:val="24"/>
-                <w:lang w:val="fr-CA"/>
-              </w:rPr>
-              <w:t>• SRAM in RTC SLOW 8 Ko : accessible pour stocker des données, accessible par</w:t>
-            </w:r>
-            <w:r>
-              <w:rPr>
-                <w:rFonts w:ascii="Times New Roman" w:hAnsi="Times New Roman" w:cs="Times New Roman"/>
-                <w:sz w:val="24"/>
-                <w:szCs w:val="24"/>
-                <w:lang w:val="fr-CA"/>
-              </w:rPr>
-              <w:t xml:space="preserve"> </w:t>
-            </w:r>
-            <w:r>
-              <w:rPr>
-                <w:rFonts w:ascii="Times New Roman" w:hAnsi="Times New Roman" w:cs="Times New Roman"/>
-                <w:sz w:val="24"/>
-                <w:szCs w:val="24"/>
-                <w:lang w:val="fr-CA"/>
-              </w:rPr>
-              <w:t>le coprocesseur durant le sommeil du module</w:t>
+              <w:t>coprocesseur durant le sommeil du module</w:t>
             </w:r>
           </w:p>
           <w:p>
@@ -3400,13 +3527,29 @@
               <w:jc w:val="both"/>
               <w:rPr>
                 <w:rFonts w:ascii="Times New Roman" w:hAnsi="Times New Roman" w:cs="Times New Roman"/>
-                <w:b/>
-                <w:bCs/>
-                <w:sz w:val="24"/>
-                <w:szCs w:val="24"/>
-                <w:lang w:val="fr-CA"/>
-              </w:rPr>
-            </w:pPr>
+                <w:sz w:val="24"/>
+                <w:szCs w:val="24"/>
+                <w:lang w:val="fr-CA"/>
+              </w:rPr>
+            </w:pPr>
+            <w:r>
+              <w:rPr>
+                <w:rFonts w:ascii="Times New Roman" w:hAnsi="Times New Roman" w:cs="Times New Roman"/>
+                <w:sz w:val="24"/>
+                <w:szCs w:val="24"/>
+                <w:lang w:val="fr-CA"/>
+              </w:rPr>
+              <w:t xml:space="preserve">Couleur : </w:t>
+            </w:r>
+            <w:r>
+              <w:rPr>
+                <w:rFonts w:ascii="Times New Roman" w:hAnsi="Times New Roman" w:cs="Times New Roman"/>
+                <w:sz w:val="24"/>
+                <w:szCs w:val="24"/>
+                <w:lang w:val="fr-CA"/>
+              </w:rPr>
+              <w:t>noir, rouge, orange, vert, jaune</w:t>
+            </w:r>
           </w:p>
         </w:tc>
         <w:tc>
@@ -3476,7 +3619,7 @@
                 <w:szCs w:val="24"/>
                 <w:lang w:val="fr-CA"/>
               </w:rPr>
-              <w:t>Boitier</w:t>
+              <w:t>Plaque</w:t>
             </w:r>
           </w:p>
         </w:tc>
@@ -3586,21 +3729,6 @@
           <w:bCs/>
           <w:sz w:val="24"/>
           <w:szCs w:val="24"/>
-          <w:lang w:val="fr-CA"/>
-        </w:rPr>
-      </w:pPr>
-    </w:p>
-    <w:p>
-      <w:pPr>
-        <w:autoSpaceDE w:val="0"/>
-        <w:autoSpaceDN w:val="0"/>
-        <w:adjustRightInd w:val="0"/>
-        <w:spacing w:after="0" w:line="360" w:lineRule="auto"/>
-        <w:jc w:val="both"/>
-        <w:rPr>
-          <w:rFonts w:ascii="Times New Roman" w:hAnsi="Times New Roman" w:cs="Times New Roman"/>
-          <w:sz w:val="28"/>
-          <w:szCs w:val="28"/>
           <w:lang w:val="fr-CA"/>
         </w:rPr>
       </w:pPr>
@@ -4528,21 +4656,6 @@
     </w:p>
     <w:p>
       <w:pPr>
-        <w:autoSpaceDE w:val="0"/>
-        <w:autoSpaceDN w:val="0"/>
-        <w:adjustRightInd w:val="0"/>
-        <w:spacing w:after="0" w:line="360" w:lineRule="auto"/>
-        <w:jc w:val="both"/>
-        <w:rPr>
-          <w:rFonts w:ascii="Times New Roman" w:hAnsi="Times New Roman" w:cs="Times New Roman"/>
-          <w:sz w:val="28"/>
-          <w:szCs w:val="28"/>
-          <w:lang w:val="fr-CA"/>
-        </w:rPr>
-      </w:pPr>
-    </w:p>
-    <w:p>
-      <w:pPr>
         <w:pStyle w:val="Paragraphedeliste"/>
         <w:numPr>
           <w:ilvl w:val="0"/>
@@ -4567,6 +4680,7 @@
           <w:szCs w:val="28"/>
           <w:lang w:val="fr-CA"/>
         </w:rPr>
+        <w:lastRenderedPageBreak/>
         <w:t>Registre des heures consacrées au projet</w:t>
       </w:r>
     </w:p>
@@ -5157,6 +5271,15 @@
                 <w:szCs w:val="28"/>
                 <w:lang w:val="fr-CA"/>
               </w:rPr>
+              <w:t xml:space="preserve">30 </w:t>
+            </w:r>
+            <w:r>
+              <w:rPr>
+                <w:rFonts w:ascii="Times New Roman" w:hAnsi="Times New Roman" w:cs="Times New Roman"/>
+                <w:sz w:val="28"/>
+                <w:szCs w:val="28"/>
+                <w:lang w:val="fr-CA"/>
+              </w:rPr>
               <w:t>min</w:t>
             </w:r>
           </w:p>
@@ -5193,6 +5316,15 @@
                 <w:szCs w:val="28"/>
                 <w:lang w:val="fr-CA"/>
               </w:rPr>
+              <w:t xml:space="preserve">10 </w:t>
+            </w:r>
+            <w:r>
+              <w:rPr>
+                <w:rFonts w:ascii="Times New Roman" w:hAnsi="Times New Roman" w:cs="Times New Roman"/>
+                <w:sz w:val="28"/>
+                <w:szCs w:val="28"/>
+                <w:lang w:val="fr-CA"/>
+              </w:rPr>
               <w:t>min</w:t>
             </w:r>
           </w:p>
@@ -5267,6 +5399,15 @@
                 <w:szCs w:val="28"/>
                 <w:lang w:val="fr-CA"/>
               </w:rPr>
+              <w:t xml:space="preserve">60 </w:t>
+            </w:r>
+            <w:r>
+              <w:rPr>
+                <w:rFonts w:ascii="Times New Roman" w:hAnsi="Times New Roman" w:cs="Times New Roman"/>
+                <w:sz w:val="28"/>
+                <w:szCs w:val="28"/>
+                <w:lang w:val="fr-CA"/>
+              </w:rPr>
               <w:t>min</w:t>
             </w:r>
           </w:p>
@@ -5303,6 +5444,15 @@
                 <w:szCs w:val="28"/>
                 <w:lang w:val="fr-CA"/>
               </w:rPr>
+              <w:t xml:space="preserve">30 </w:t>
+            </w:r>
+            <w:r>
+              <w:rPr>
+                <w:rFonts w:ascii="Times New Roman" w:hAnsi="Times New Roman" w:cs="Times New Roman"/>
+                <w:sz w:val="28"/>
+                <w:szCs w:val="28"/>
+                <w:lang w:val="fr-CA"/>
+              </w:rPr>
               <w:t>min</w:t>
             </w:r>
           </w:p>
@@ -5375,6 +5525,15 @@
                 <w:szCs w:val="28"/>
                 <w:lang w:val="fr-CA"/>
               </w:rPr>
+              <w:t xml:space="preserve">60 </w:t>
+            </w:r>
+            <w:r>
+              <w:rPr>
+                <w:rFonts w:ascii="Times New Roman" w:hAnsi="Times New Roman" w:cs="Times New Roman"/>
+                <w:sz w:val="28"/>
+                <w:szCs w:val="28"/>
+                <w:lang w:val="fr-CA"/>
+              </w:rPr>
               <w:t>min</w:t>
             </w:r>
           </w:p>
@@ -5410,6 +5569,15 @@
                 <w:szCs w:val="28"/>
                 <w:lang w:val="fr-CA"/>
               </w:rPr>
+              <w:t xml:space="preserve">45 </w:t>
+            </w:r>
+            <w:r>
+              <w:rPr>
+                <w:rFonts w:ascii="Times New Roman" w:hAnsi="Times New Roman" w:cs="Times New Roman"/>
+                <w:sz w:val="28"/>
+                <w:szCs w:val="28"/>
+                <w:lang w:val="fr-CA"/>
+              </w:rPr>
               <w:t>min</w:t>
             </w:r>
           </w:p>
@@ -5491,7 +5659,16 @@
                 <w:szCs w:val="28"/>
                 <w:lang w:val="fr-CA"/>
               </w:rPr>
-              <w:t>min</w:t>
+              <w:t>15</w:t>
+            </w:r>
+            <w:r>
+              <w:rPr>
+                <w:rFonts w:ascii="Times New Roman" w:hAnsi="Times New Roman" w:cs="Times New Roman"/>
+                <w:sz w:val="28"/>
+                <w:szCs w:val="28"/>
+                <w:lang w:val="fr-CA"/>
+              </w:rPr>
+              <w:t xml:space="preserve"> heures</w:t>
             </w:r>
           </w:p>
         </w:tc>
@@ -5526,16 +5703,16 @@
                 <w:szCs w:val="28"/>
                 <w:lang w:val="fr-CA"/>
               </w:rPr>
-              <w:t>m</w:t>
-            </w:r>
-            <w:r>
-              <w:rPr>
-                <w:rFonts w:ascii="Times New Roman" w:hAnsi="Times New Roman" w:cs="Times New Roman"/>
-                <w:sz w:val="28"/>
-                <w:szCs w:val="28"/>
-                <w:lang w:val="fr-CA"/>
-              </w:rPr>
-              <w:t>in</w:t>
+              <w:t>10</w:t>
+            </w:r>
+            <w:r>
+              <w:rPr>
+                <w:rFonts w:ascii="Times New Roman" w:hAnsi="Times New Roman" w:cs="Times New Roman"/>
+                <w:sz w:val="28"/>
+                <w:szCs w:val="28"/>
+                <w:lang w:val="fr-CA"/>
+              </w:rPr>
+              <w:t xml:space="preserve"> heures</w:t>
             </w:r>
           </w:p>
         </w:tc>
@@ -5607,7 +5784,7 @@
                 <w:szCs w:val="28"/>
                 <w:lang w:val="fr-CA"/>
               </w:rPr>
-              <w:t>min</w:t>
+              <w:t>5 heures</w:t>
             </w:r>
           </w:p>
         </w:tc>
@@ -5642,7 +5819,7 @@
                 <w:szCs w:val="28"/>
                 <w:lang w:val="fr-CA"/>
               </w:rPr>
-              <w:t>min</w:t>
+              <w:t xml:space="preserve">5 heures </w:t>
             </w:r>
           </w:p>
         </w:tc>
@@ -5679,7 +5856,6 @@
                 <w:szCs w:val="28"/>
                 <w:lang w:val="fr-CA"/>
               </w:rPr>
-              <w:lastRenderedPageBreak/>
               <w:t>Tâche 9</w:t>
             </w:r>
           </w:p>
@@ -5715,7 +5891,7 @@
                 <w:szCs w:val="28"/>
                 <w:lang w:val="fr-CA"/>
               </w:rPr>
-              <w:t>min</w:t>
+              <w:t>1 heures</w:t>
             </w:r>
           </w:p>
         </w:tc>
@@ -5743,6 +5919,7 @@
                 <w:lang w:val="fr-CA"/>
               </w:rPr>
             </w:pPr>
+            <w:proofErr w:type="gramStart"/>
             <w:r>
               <w:rPr>
                 <w:rFonts w:ascii="Times New Roman" w:hAnsi="Times New Roman" w:cs="Times New Roman"/>
@@ -5752,6 +5929,7 @@
               </w:rPr>
               <w:t>min</w:t>
             </w:r>
+            <w:proofErr w:type="gramEnd"/>
           </w:p>
         </w:tc>
       </w:tr>
@@ -5824,6 +6002,7 @@
                 <w:lang w:val="fr-CA"/>
               </w:rPr>
             </w:pPr>
+            <w:proofErr w:type="gramStart"/>
             <w:r>
               <w:rPr>
                 <w:rFonts w:ascii="Times New Roman" w:hAnsi="Times New Roman" w:cs="Times New Roman"/>
@@ -5833,6 +6012,7 @@
               </w:rPr>
               <w:t>heures</w:t>
             </w:r>
+            <w:proofErr w:type="gramEnd"/>
           </w:p>
         </w:tc>
         <w:tc>
@@ -5860,6 +6040,7 @@
                 <w:lang w:val="fr-CA"/>
               </w:rPr>
             </w:pPr>
+            <w:proofErr w:type="gramStart"/>
             <w:r>
               <w:rPr>
                 <w:rFonts w:ascii="Times New Roman" w:hAnsi="Times New Roman" w:cs="Times New Roman"/>
@@ -5869,6 +6050,7 @@
               </w:rPr>
               <w:t>heures</w:t>
             </w:r>
+            <w:proofErr w:type="gramEnd"/>
           </w:p>
         </w:tc>
       </w:tr>

</xml_diff>

<commit_message>
Diagramme de classe retoucher et ajout du fichier schema technique
</commit_message>
<xml_diff>
--- a/TP3.docx
+++ b/TP3.docx
@@ -1498,9 +1498,9 @@
           <w:lang w:val="en-CA"/>
         </w:rPr>
         <w:drawing>
-          <wp:inline distT="0" distB="0" distL="0" distR="0" wp14:anchorId="36EFAC34" wp14:editId="10D192E8">
-            <wp:extent cx="5943600" cy="6014085"/>
-            <wp:effectExtent l="0" t="0" r="0" b="5715"/>
+          <wp:inline distT="0" distB="0" distL="0" distR="0" wp14:anchorId="28194E3B" wp14:editId="525CE872">
+            <wp:extent cx="5943600" cy="4607560"/>
+            <wp:effectExtent l="0" t="0" r="0" b="2540"/>
             <wp:docPr id="1" name="Image 1"/>
             <wp:cNvGraphicFramePr>
               <a:graphicFrameLocks xmlns:a="http://schemas.openxmlformats.org/drawingml/2006/main" noChangeAspect="1"/>
@@ -1521,7 +1521,7 @@
                   <pic:spPr>
                     <a:xfrm>
                       <a:off x="0" y="0"/>
-                      <a:ext cx="5943600" cy="6014085"/>
+                      <a:ext cx="5943600" cy="4607560"/>
                     </a:xfrm>
                     <a:prstGeom prst="rect">
                       <a:avLst/>
@@ -1533,6 +1533,66 @@
           </wp:inline>
         </w:drawing>
       </w:r>
+    </w:p>
+    <w:p>
+      <w:pPr>
+        <w:autoSpaceDE w:val="0"/>
+        <w:autoSpaceDN w:val="0"/>
+        <w:adjustRightInd w:val="0"/>
+        <w:spacing w:after="0" w:line="360" w:lineRule="auto"/>
+        <w:jc w:val="both"/>
+        <w:rPr>
+          <w:rFonts w:ascii="Times New Roman" w:hAnsi="Times New Roman" w:cs="Times New Roman"/>
+          <w:sz w:val="28"/>
+          <w:szCs w:val="28"/>
+          <w:lang w:val="fr-CA"/>
+        </w:rPr>
+      </w:pPr>
+    </w:p>
+    <w:p>
+      <w:pPr>
+        <w:autoSpaceDE w:val="0"/>
+        <w:autoSpaceDN w:val="0"/>
+        <w:adjustRightInd w:val="0"/>
+        <w:spacing w:after="0" w:line="360" w:lineRule="auto"/>
+        <w:jc w:val="both"/>
+        <w:rPr>
+          <w:rFonts w:ascii="Times New Roman" w:hAnsi="Times New Roman" w:cs="Times New Roman"/>
+          <w:sz w:val="28"/>
+          <w:szCs w:val="28"/>
+          <w:lang w:val="fr-CA"/>
+        </w:rPr>
+      </w:pPr>
+    </w:p>
+    <w:p>
+      <w:pPr>
+        <w:autoSpaceDE w:val="0"/>
+        <w:autoSpaceDN w:val="0"/>
+        <w:adjustRightInd w:val="0"/>
+        <w:spacing w:after="0" w:line="360" w:lineRule="auto"/>
+        <w:jc w:val="both"/>
+        <w:rPr>
+          <w:rFonts w:ascii="Times New Roman" w:hAnsi="Times New Roman" w:cs="Times New Roman"/>
+          <w:sz w:val="28"/>
+          <w:szCs w:val="28"/>
+          <w:lang w:val="fr-CA"/>
+        </w:rPr>
+      </w:pPr>
+    </w:p>
+    <w:p>
+      <w:pPr>
+        <w:autoSpaceDE w:val="0"/>
+        <w:autoSpaceDN w:val="0"/>
+        <w:adjustRightInd w:val="0"/>
+        <w:spacing w:after="0" w:line="360" w:lineRule="auto"/>
+        <w:jc w:val="both"/>
+        <w:rPr>
+          <w:rFonts w:ascii="Times New Roman" w:hAnsi="Times New Roman" w:cs="Times New Roman"/>
+          <w:sz w:val="28"/>
+          <w:szCs w:val="28"/>
+          <w:lang w:val="fr-CA"/>
+        </w:rPr>
+      </w:pPr>
     </w:p>
     <w:p>
       <w:pPr>
@@ -1862,6 +1922,36 @@
         <w:jc w:val="both"/>
         <w:rPr>
           <w:rFonts w:ascii="Times New Roman" w:hAnsi="Times New Roman" w:cs="Times New Roman"/>
+          <w:sz w:val="28"/>
+          <w:szCs w:val="28"/>
+          <w:lang w:val="fr-CA"/>
+        </w:rPr>
+      </w:pPr>
+    </w:p>
+    <w:p>
+      <w:pPr>
+        <w:autoSpaceDE w:val="0"/>
+        <w:autoSpaceDN w:val="0"/>
+        <w:adjustRightInd w:val="0"/>
+        <w:spacing w:after="0" w:line="360" w:lineRule="auto"/>
+        <w:jc w:val="both"/>
+        <w:rPr>
+          <w:rFonts w:ascii="Times New Roman" w:hAnsi="Times New Roman" w:cs="Times New Roman"/>
+          <w:sz w:val="28"/>
+          <w:szCs w:val="28"/>
+          <w:lang w:val="fr-CA"/>
+        </w:rPr>
+      </w:pPr>
+    </w:p>
+    <w:p>
+      <w:pPr>
+        <w:autoSpaceDE w:val="0"/>
+        <w:autoSpaceDN w:val="0"/>
+        <w:adjustRightInd w:val="0"/>
+        <w:spacing w:after="0" w:line="360" w:lineRule="auto"/>
+        <w:jc w:val="both"/>
+        <w:rPr>
+          <w:rFonts w:ascii="Times New Roman" w:hAnsi="Times New Roman" w:cs="Times New Roman"/>
           <w:b/>
           <w:bCs/>
           <w:sz w:val="24"/>
@@ -1940,6 +2030,51 @@
           <w:rFonts w:ascii="Times New Roman" w:hAnsi="Times New Roman" w:cs="Times New Roman"/>
           <w:sz w:val="24"/>
           <w:szCs w:val="24"/>
+          <w:lang w:val="fr-CA"/>
+        </w:rPr>
+      </w:pPr>
+    </w:p>
+    <w:p>
+      <w:pPr>
+        <w:autoSpaceDE w:val="0"/>
+        <w:autoSpaceDN w:val="0"/>
+        <w:adjustRightInd w:val="0"/>
+        <w:spacing w:after="0" w:line="360" w:lineRule="auto"/>
+        <w:jc w:val="both"/>
+        <w:rPr>
+          <w:rFonts w:ascii="Times New Roman" w:hAnsi="Times New Roman" w:cs="Times New Roman"/>
+          <w:sz w:val="24"/>
+          <w:szCs w:val="24"/>
+          <w:lang w:val="fr-CA"/>
+        </w:rPr>
+      </w:pPr>
+    </w:p>
+    <w:p>
+      <w:pPr>
+        <w:autoSpaceDE w:val="0"/>
+        <w:autoSpaceDN w:val="0"/>
+        <w:adjustRightInd w:val="0"/>
+        <w:spacing w:after="0" w:line="360" w:lineRule="auto"/>
+        <w:jc w:val="both"/>
+        <w:rPr>
+          <w:rFonts w:ascii="Times New Roman" w:hAnsi="Times New Roman" w:cs="Times New Roman"/>
+          <w:sz w:val="24"/>
+          <w:szCs w:val="24"/>
+          <w:lang w:val="fr-CA"/>
+        </w:rPr>
+      </w:pPr>
+    </w:p>
+    <w:p>
+      <w:pPr>
+        <w:autoSpaceDE w:val="0"/>
+        <w:autoSpaceDN w:val="0"/>
+        <w:adjustRightInd w:val="0"/>
+        <w:spacing w:after="0" w:line="360" w:lineRule="auto"/>
+        <w:jc w:val="both"/>
+        <w:rPr>
+          <w:rFonts w:ascii="Times New Roman" w:hAnsi="Times New Roman" w:cs="Times New Roman"/>
+          <w:sz w:val="28"/>
+          <w:szCs w:val="28"/>
           <w:lang w:val="fr-CA"/>
         </w:rPr>
       </w:pPr>
@@ -1970,95 +2105,6 @@
           <w:szCs w:val="28"/>
           <w:lang w:val="fr-CA"/>
         </w:rPr>
-        <w:t>Diagramme d’état du code</w:t>
-      </w:r>
-    </w:p>
-    <w:p>
-      <w:pPr>
-        <w:autoSpaceDE w:val="0"/>
-        <w:autoSpaceDN w:val="0"/>
-        <w:adjustRightInd w:val="0"/>
-        <w:spacing w:after="0" w:line="360" w:lineRule="auto"/>
-        <w:jc w:val="both"/>
-        <w:rPr>
-          <w:rFonts w:ascii="Times New Roman" w:hAnsi="Times New Roman" w:cs="Times New Roman"/>
-          <w:sz w:val="28"/>
-          <w:szCs w:val="28"/>
-          <w:lang w:val="fr-CA"/>
-        </w:rPr>
-      </w:pPr>
-    </w:p>
-    <w:p>
-      <w:pPr>
-        <w:autoSpaceDE w:val="0"/>
-        <w:autoSpaceDN w:val="0"/>
-        <w:adjustRightInd w:val="0"/>
-        <w:spacing w:after="0" w:line="360" w:lineRule="auto"/>
-        <w:jc w:val="both"/>
-        <w:rPr>
-          <w:rFonts w:ascii="Times New Roman" w:hAnsi="Times New Roman" w:cs="Times New Roman"/>
-          <w:sz w:val="28"/>
-          <w:szCs w:val="28"/>
-          <w:lang w:val="fr-CA"/>
-        </w:rPr>
-      </w:pPr>
-    </w:p>
-    <w:p>
-      <w:pPr>
-        <w:autoSpaceDE w:val="0"/>
-        <w:autoSpaceDN w:val="0"/>
-        <w:adjustRightInd w:val="0"/>
-        <w:spacing w:after="0" w:line="360" w:lineRule="auto"/>
-        <w:jc w:val="both"/>
-        <w:rPr>
-          <w:rFonts w:ascii="Times New Roman" w:hAnsi="Times New Roman" w:cs="Times New Roman"/>
-          <w:sz w:val="28"/>
-          <w:szCs w:val="28"/>
-          <w:lang w:val="fr-CA"/>
-        </w:rPr>
-      </w:pPr>
-    </w:p>
-    <w:p>
-      <w:pPr>
-        <w:autoSpaceDE w:val="0"/>
-        <w:autoSpaceDN w:val="0"/>
-        <w:adjustRightInd w:val="0"/>
-        <w:spacing w:after="0" w:line="360" w:lineRule="auto"/>
-        <w:jc w:val="both"/>
-        <w:rPr>
-          <w:rFonts w:ascii="Times New Roman" w:hAnsi="Times New Roman" w:cs="Times New Roman"/>
-          <w:sz w:val="28"/>
-          <w:szCs w:val="28"/>
-          <w:lang w:val="fr-CA"/>
-        </w:rPr>
-      </w:pPr>
-    </w:p>
-    <w:p>
-      <w:pPr>
-        <w:pStyle w:val="Paragraphedeliste"/>
-        <w:numPr>
-          <w:ilvl w:val="0"/>
-          <w:numId w:val="2"/>
-        </w:numPr>
-        <w:autoSpaceDE w:val="0"/>
-        <w:autoSpaceDN w:val="0"/>
-        <w:adjustRightInd w:val="0"/>
-        <w:spacing w:after="0" w:line="360" w:lineRule="auto"/>
-        <w:jc w:val="both"/>
-        <w:rPr>
-          <w:rFonts w:ascii="Times New Roman" w:hAnsi="Times New Roman" w:cs="Times New Roman"/>
-          <w:sz w:val="28"/>
-          <w:szCs w:val="28"/>
-          <w:lang w:val="fr-CA"/>
-        </w:rPr>
-      </w:pPr>
-      <w:r>
-        <w:rPr>
-          <w:rFonts w:ascii="Times New Roman" w:hAnsi="Times New Roman" w:cs="Times New Roman"/>
-          <w:sz w:val="28"/>
-          <w:szCs w:val="28"/>
-          <w:lang w:val="fr-CA"/>
-        </w:rPr>
         <w:lastRenderedPageBreak/>
         <w:t xml:space="preserve">Description du circuit </w:t>
       </w:r>
@@ -2206,46 +2252,6 @@
           <w:lang w:val="fr-CA"/>
         </w:rPr>
         <w:t xml:space="preserve"> de qualité production. </w:t>
-      </w:r>
-    </w:p>
-    <w:p>
-      <w:pPr>
-        <w:autoSpaceDE w:val="0"/>
-        <w:autoSpaceDN w:val="0"/>
-        <w:adjustRightInd w:val="0"/>
-        <w:spacing w:after="0" w:line="360" w:lineRule="auto"/>
-        <w:ind w:left="720"/>
-        <w:jc w:val="both"/>
-        <w:rPr>
-          <w:rFonts w:ascii="Times New Roman" w:hAnsi="Times New Roman" w:cs="Times New Roman"/>
-          <w:sz w:val="24"/>
-          <w:szCs w:val="24"/>
-          <w:lang w:val="fr-CA"/>
-        </w:rPr>
-      </w:pPr>
-    </w:p>
-    <w:p>
-      <w:pPr>
-        <w:autoSpaceDE w:val="0"/>
-        <w:autoSpaceDN w:val="0"/>
-        <w:adjustRightInd w:val="0"/>
-        <w:spacing w:after="0" w:line="360" w:lineRule="auto"/>
-        <w:jc w:val="both"/>
-        <w:rPr>
-          <w:rFonts w:ascii="Times New Roman" w:hAnsi="Times New Roman" w:cs="Times New Roman"/>
-          <w:sz w:val="24"/>
-          <w:szCs w:val="24"/>
-          <w:lang w:val="fr-CA"/>
-        </w:rPr>
-      </w:pPr>
-      <w:r>
-        <w:rPr>
-          <w:rFonts w:ascii="Times New Roman" w:hAnsi="Times New Roman" w:cs="Times New Roman"/>
-          <w:sz w:val="24"/>
-          <w:szCs w:val="24"/>
-          <w:lang w:val="fr-CA"/>
-        </w:rPr>
-        <w:t xml:space="preserve">  </w:t>
       </w:r>
     </w:p>
     <w:p>
@@ -2701,7 +2707,6 @@
                 <w:szCs w:val="24"/>
                 <w:lang w:val="fr-CA"/>
               </w:rPr>
-              <w:lastRenderedPageBreak/>
               <w:t>LCD</w:t>
             </w:r>
           </w:p>
@@ -2861,6 +2866,7 @@
                 <w:szCs w:val="24"/>
                 <w:lang w:val="fr-CA"/>
               </w:rPr>
+              <w:lastRenderedPageBreak/>
               <w:t>BME280</w:t>
             </w:r>
           </w:p>
@@ -3378,8 +3384,23 @@
                 <w:szCs w:val="24"/>
                 <w:lang w:val="fr-CA"/>
               </w:rPr>
-              <w:t xml:space="preserve">le </w:t>
-            </w:r>
+              <w:t>le coprocesseur durant le sommeil du module</w:t>
+            </w:r>
+          </w:p>
+          <w:p>
+            <w:pPr>
+              <w:autoSpaceDE w:val="0"/>
+              <w:autoSpaceDN w:val="0"/>
+              <w:adjustRightInd w:val="0"/>
+              <w:spacing w:line="360" w:lineRule="auto"/>
+              <w:jc w:val="both"/>
+              <w:rPr>
+                <w:rFonts w:ascii="Times New Roman" w:hAnsi="Times New Roman" w:cs="Times New Roman"/>
+                <w:sz w:val="24"/>
+                <w:szCs w:val="24"/>
+                <w:lang w:val="fr-CA"/>
+              </w:rPr>
+            </w:pPr>
             <w:r>
               <w:rPr>
                 <w:rFonts w:ascii="Times New Roman" w:hAnsi="Times New Roman" w:cs="Times New Roman"/>
@@ -3388,30 +3409,6 @@
                 <w:lang w:val="fr-CA"/>
               </w:rPr>
               <w:lastRenderedPageBreak/>
-              <w:t>coprocesseur durant le sommeil du module</w:t>
-            </w:r>
-          </w:p>
-          <w:p>
-            <w:pPr>
-              <w:autoSpaceDE w:val="0"/>
-              <w:autoSpaceDN w:val="0"/>
-              <w:adjustRightInd w:val="0"/>
-              <w:spacing w:line="360" w:lineRule="auto"/>
-              <w:jc w:val="both"/>
-              <w:rPr>
-                <w:rFonts w:ascii="Times New Roman" w:hAnsi="Times New Roman" w:cs="Times New Roman"/>
-                <w:sz w:val="24"/>
-                <w:szCs w:val="24"/>
-                <w:lang w:val="fr-CA"/>
-              </w:rPr>
-            </w:pPr>
-            <w:r>
-              <w:rPr>
-                <w:rFonts w:ascii="Times New Roman" w:hAnsi="Times New Roman" w:cs="Times New Roman"/>
-                <w:sz w:val="24"/>
-                <w:szCs w:val="24"/>
-                <w:lang w:val="fr-CA"/>
-              </w:rPr>
               <w:t>• 4 Mo de mémoire flash externe (GPIO 6 à 11)</w:t>
             </w:r>
           </w:p>
@@ -3716,98 +3713,6 @@
         </w:tc>
       </w:tr>
     </w:tbl>
-    <w:p>
-      <w:pPr>
-        <w:autoSpaceDE w:val="0"/>
-        <w:autoSpaceDN w:val="0"/>
-        <w:adjustRightInd w:val="0"/>
-        <w:spacing w:after="0" w:line="360" w:lineRule="auto"/>
-        <w:jc w:val="both"/>
-        <w:rPr>
-          <w:rFonts w:ascii="Times New Roman" w:hAnsi="Times New Roman" w:cs="Times New Roman"/>
-          <w:b/>
-          <w:bCs/>
-          <w:sz w:val="24"/>
-          <w:szCs w:val="24"/>
-          <w:lang w:val="fr-CA"/>
-        </w:rPr>
-      </w:pPr>
-    </w:p>
-    <w:p>
-      <w:pPr>
-        <w:autoSpaceDE w:val="0"/>
-        <w:autoSpaceDN w:val="0"/>
-        <w:adjustRightInd w:val="0"/>
-        <w:spacing w:after="0" w:line="360" w:lineRule="auto"/>
-        <w:jc w:val="both"/>
-        <w:rPr>
-          <w:rFonts w:ascii="Times New Roman" w:hAnsi="Times New Roman" w:cs="Times New Roman"/>
-          <w:sz w:val="28"/>
-          <w:szCs w:val="28"/>
-          <w:lang w:val="fr-CA"/>
-        </w:rPr>
-      </w:pPr>
-    </w:p>
-    <w:p>
-      <w:pPr>
-        <w:autoSpaceDE w:val="0"/>
-        <w:autoSpaceDN w:val="0"/>
-        <w:adjustRightInd w:val="0"/>
-        <w:spacing w:after="0" w:line="360" w:lineRule="auto"/>
-        <w:jc w:val="both"/>
-        <w:rPr>
-          <w:rFonts w:ascii="Times New Roman" w:hAnsi="Times New Roman" w:cs="Times New Roman"/>
-          <w:sz w:val="28"/>
-          <w:szCs w:val="28"/>
-          <w:lang w:val="fr-CA"/>
-        </w:rPr>
-      </w:pPr>
-    </w:p>
-    <w:p>
-      <w:pPr>
-        <w:autoSpaceDE w:val="0"/>
-        <w:autoSpaceDN w:val="0"/>
-        <w:adjustRightInd w:val="0"/>
-        <w:spacing w:after="0" w:line="360" w:lineRule="auto"/>
-        <w:jc w:val="both"/>
-        <w:rPr>
-          <w:rFonts w:ascii="Times New Roman" w:hAnsi="Times New Roman" w:cs="Times New Roman"/>
-          <w:sz w:val="28"/>
-          <w:szCs w:val="28"/>
-          <w:lang w:val="fr-CA"/>
-        </w:rPr>
-      </w:pPr>
-    </w:p>
-    <w:p>
-      <w:pPr>
-        <w:autoSpaceDE w:val="0"/>
-        <w:autoSpaceDN w:val="0"/>
-        <w:adjustRightInd w:val="0"/>
-        <w:spacing w:after="0" w:line="360" w:lineRule="auto"/>
-        <w:jc w:val="both"/>
-        <w:rPr>
-          <w:rFonts w:ascii="Times New Roman" w:hAnsi="Times New Roman" w:cs="Times New Roman"/>
-          <w:sz w:val="28"/>
-          <w:szCs w:val="28"/>
-          <w:lang w:val="fr-CA"/>
-        </w:rPr>
-      </w:pPr>
-    </w:p>
-    <w:p>
-      <w:pPr>
-        <w:autoSpaceDE w:val="0"/>
-        <w:autoSpaceDN w:val="0"/>
-        <w:adjustRightInd w:val="0"/>
-        <w:spacing w:after="0" w:line="360" w:lineRule="auto"/>
-        <w:jc w:val="both"/>
-        <w:rPr>
-          <w:rFonts w:ascii="Times New Roman" w:hAnsi="Times New Roman" w:cs="Times New Roman"/>
-          <w:sz w:val="28"/>
-          <w:szCs w:val="28"/>
-          <w:lang w:val="fr-CA"/>
-        </w:rPr>
-      </w:pPr>
-    </w:p>
     <w:p>
       <w:pPr>
         <w:autoSpaceDE w:val="0"/>
@@ -4680,7 +4585,6 @@
           <w:szCs w:val="28"/>
           <w:lang w:val="fr-CA"/>
         </w:rPr>
-        <w:lastRenderedPageBreak/>
         <w:t>Registre des heures consacrées au projet</w:t>
       </w:r>
     </w:p>
@@ -4932,7 +4836,16 @@
                 <w:szCs w:val="28"/>
                 <w:lang w:val="fr-CA"/>
               </w:rPr>
-              <w:t xml:space="preserve">20 </w:t>
+              <w:t>90</w:t>
+            </w:r>
+            <w:r>
+              <w:rPr>
+                <w:rFonts w:ascii="Times New Roman" w:hAnsi="Times New Roman" w:cs="Times New Roman"/>
+                <w:sz w:val="28"/>
+                <w:szCs w:val="28"/>
+                <w:lang w:val="fr-CA"/>
+              </w:rPr>
+              <w:t xml:space="preserve"> </w:t>
             </w:r>
             <w:r>
               <w:rPr>
@@ -5490,6 +5403,7 @@
                 <w:szCs w:val="28"/>
                 <w:lang w:val="fr-CA"/>
               </w:rPr>
+              <w:lastRenderedPageBreak/>
               <w:t>Tâche 6</w:t>
             </w:r>
           </w:p>
@@ -5569,7 +5483,16 @@
                 <w:szCs w:val="28"/>
                 <w:lang w:val="fr-CA"/>
               </w:rPr>
-              <w:t xml:space="preserve">45 </w:t>
+              <w:t>60</w:t>
+            </w:r>
+            <w:r>
+              <w:rPr>
+                <w:rFonts w:ascii="Times New Roman" w:hAnsi="Times New Roman" w:cs="Times New Roman"/>
+                <w:sz w:val="28"/>
+                <w:szCs w:val="28"/>
+                <w:lang w:val="fr-CA"/>
+              </w:rPr>
+              <w:t xml:space="preserve"> </w:t>
             </w:r>
             <w:r>
               <w:rPr>
@@ -5784,7 +5707,16 @@
                 <w:szCs w:val="28"/>
                 <w:lang w:val="fr-CA"/>
               </w:rPr>
-              <w:t>5 heures</w:t>
+              <w:t>10</w:t>
+            </w:r>
+            <w:r>
+              <w:rPr>
+                <w:rFonts w:ascii="Times New Roman" w:hAnsi="Times New Roman" w:cs="Times New Roman"/>
+                <w:sz w:val="28"/>
+                <w:szCs w:val="28"/>
+                <w:lang w:val="fr-CA"/>
+              </w:rPr>
+              <w:t xml:space="preserve"> heures</w:t>
             </w:r>
           </w:p>
         </w:tc>
@@ -5819,7 +5751,16 @@
                 <w:szCs w:val="28"/>
                 <w:lang w:val="fr-CA"/>
               </w:rPr>
-              <w:t xml:space="preserve">5 heures </w:t>
+              <w:t>9</w:t>
+            </w:r>
+            <w:r>
+              <w:rPr>
+                <w:rFonts w:ascii="Times New Roman" w:hAnsi="Times New Roman" w:cs="Times New Roman"/>
+                <w:sz w:val="28"/>
+                <w:szCs w:val="28"/>
+                <w:lang w:val="fr-CA"/>
+              </w:rPr>
+              <w:t xml:space="preserve"> heures </w:t>
             </w:r>
           </w:p>
         </w:tc>
@@ -5919,17 +5860,15 @@
                 <w:lang w:val="fr-CA"/>
               </w:rPr>
             </w:pPr>
-            <w:proofErr w:type="gramStart"/>
-            <w:r>
-              <w:rPr>
-                <w:rFonts w:ascii="Times New Roman" w:hAnsi="Times New Roman" w:cs="Times New Roman"/>
-                <w:sz w:val="28"/>
-                <w:szCs w:val="28"/>
-                <w:lang w:val="fr-CA"/>
-              </w:rPr>
-              <w:t>min</w:t>
-            </w:r>
-            <w:proofErr w:type="gramEnd"/>
+            <w:r>
+              <w:rPr>
+                <w:rFonts w:ascii="Times New Roman" w:hAnsi="Times New Roman" w:cs="Times New Roman"/>
+                <w:sz w:val="28"/>
+                <w:szCs w:val="28"/>
+                <w:lang w:val="fr-CA"/>
+              </w:rPr>
+              <w:t>3 heures</w:t>
+            </w:r>
           </w:p>
         </w:tc>
       </w:tr>
@@ -6002,7 +5941,15 @@
                 <w:lang w:val="fr-CA"/>
               </w:rPr>
             </w:pPr>
-            <w:proofErr w:type="gramStart"/>
+            <w:r>
+              <w:rPr>
+                <w:rFonts w:ascii="Times New Roman" w:hAnsi="Times New Roman" w:cs="Times New Roman"/>
+                <w:sz w:val="28"/>
+                <w:szCs w:val="28"/>
+                <w:lang w:val="fr-CA"/>
+              </w:rPr>
+              <w:t xml:space="preserve">29.16 </w:t>
+            </w:r>
             <w:r>
               <w:rPr>
                 <w:rFonts w:ascii="Times New Roman" w:hAnsi="Times New Roman" w:cs="Times New Roman"/>
@@ -6012,7 +5959,6 @@
               </w:rPr>
               <w:t>heures</w:t>
             </w:r>
-            <w:proofErr w:type="gramEnd"/>
           </w:p>
         </w:tc>
         <w:tc>
@@ -6040,7 +5986,15 @@
                 <w:lang w:val="fr-CA"/>
               </w:rPr>
             </w:pPr>
-            <w:proofErr w:type="gramStart"/>
+            <w:r>
+              <w:rPr>
+                <w:rFonts w:ascii="Times New Roman" w:hAnsi="Times New Roman" w:cs="Times New Roman"/>
+                <w:sz w:val="28"/>
+                <w:szCs w:val="28"/>
+                <w:lang w:val="fr-CA"/>
+              </w:rPr>
+              <w:t xml:space="preserve">27.16 </w:t>
+            </w:r>
             <w:r>
               <w:rPr>
                 <w:rFonts w:ascii="Times New Roman" w:hAnsi="Times New Roman" w:cs="Times New Roman"/>
@@ -6050,7 +6004,6 @@
               </w:rPr>
               <w:t>heures</w:t>
             </w:r>
-            <w:proofErr w:type="gramEnd"/>
           </w:p>
         </w:tc>
       </w:tr>

</xml_diff>

<commit_message>
Ajout de lecture de config dans un fichier json
</commit_message>
<xml_diff>
--- a/TP3.docx
+++ b/TP3.docx
@@ -1462,7 +1462,7 @@
           <w:rFonts w:ascii="Times New Roman" w:hAnsi="Times New Roman" w:cs="Times New Roman"/>
           <w:sz w:val="28"/>
           <w:szCs w:val="28"/>
-          <w:lang w:val="fr-CA"/>
+          <w:lang w:val="en-CA"/>
         </w:rPr>
       </w:pPr>
       <w:r>
@@ -1498,9 +1498,9 @@
           <w:lang w:val="en-CA"/>
         </w:rPr>
         <w:drawing>
-          <wp:inline distT="0" distB="0" distL="0" distR="0" wp14:anchorId="28194E3B" wp14:editId="525CE872">
-            <wp:extent cx="5943600" cy="4607560"/>
-            <wp:effectExtent l="0" t="0" r="0" b="2540"/>
+          <wp:inline distT="0" distB="0" distL="0" distR="0" wp14:anchorId="10D084DC" wp14:editId="2F1E4FE5">
+            <wp:extent cx="5943600" cy="4898390"/>
+            <wp:effectExtent l="0" t="0" r="0" b="0"/>
             <wp:docPr id="1" name="Image 1"/>
             <wp:cNvGraphicFramePr>
               <a:graphicFrameLocks xmlns:a="http://schemas.openxmlformats.org/drawingml/2006/main" noChangeAspect="1"/>
@@ -1521,7 +1521,7 @@
                   <pic:spPr>
                     <a:xfrm>
                       <a:off x="0" y="0"/>
-                      <a:ext cx="5943600" cy="4607560"/>
+                      <a:ext cx="5943600" cy="4898390"/>
                     </a:xfrm>
                     <a:prstGeom prst="rect">
                       <a:avLst/>
@@ -1711,7 +1711,6 @@
           <w:szCs w:val="28"/>
           <w:lang w:val="fr-CA"/>
         </w:rPr>
-        <w:lastRenderedPageBreak/>
         <w:drawing>
           <wp:anchor distT="0" distB="0" distL="114300" distR="114300" simplePos="0" relativeHeight="251658240" behindDoc="1" locked="0" layoutInCell="1" allowOverlap="1" wp14:anchorId="105B6879" wp14:editId="16DE66F4">
             <wp:simplePos x="0" y="0"/>
@@ -2105,7 +2104,6 @@
           <w:szCs w:val="28"/>
           <w:lang w:val="fr-CA"/>
         </w:rPr>
-        <w:lastRenderedPageBreak/>
         <w:t xml:space="preserve">Description du circuit </w:t>
       </w:r>
     </w:p>

</xml_diff>

<commit_message>
update schema, diagramme de classe et doc
</commit_message>
<xml_diff>
--- a/TP3.docx
+++ b/TP3.docx
@@ -1498,9 +1498,9 @@
           <w:lang w:val="en-CA"/>
         </w:rPr>
         <w:drawing>
-          <wp:inline distT="0" distB="0" distL="0" distR="0" wp14:anchorId="10D084DC" wp14:editId="2F1E4FE5">
-            <wp:extent cx="5943600" cy="4898390"/>
-            <wp:effectExtent l="0" t="0" r="0" b="0"/>
+          <wp:inline distT="0" distB="0" distL="0" distR="0" wp14:anchorId="624F946B" wp14:editId="2792EDF8">
+            <wp:extent cx="5943600" cy="4888230"/>
+            <wp:effectExtent l="0" t="0" r="0" b="7620"/>
             <wp:docPr id="1" name="Image 1"/>
             <wp:cNvGraphicFramePr>
               <a:graphicFrameLocks xmlns:a="http://schemas.openxmlformats.org/drawingml/2006/main" noChangeAspect="1"/>
@@ -1521,7 +1521,7 @@
                   <pic:spPr>
                     <a:xfrm>
                       <a:off x="0" y="0"/>
-                      <a:ext cx="5943600" cy="4898390"/>
+                      <a:ext cx="5943600" cy="4888230"/>
                     </a:xfrm>
                     <a:prstGeom prst="rect">
                       <a:avLst/>
@@ -1706,24 +1706,47 @@
       <w:r>
         <w:rPr>
           <w:rFonts w:ascii="Times New Roman" w:hAnsi="Times New Roman" w:cs="Times New Roman"/>
-          <w:noProof/>
+          <w:sz w:val="28"/>
+          <w:szCs w:val="28"/>
+          <w:lang w:val="fr-CA"/>
+        </w:rPr>
+        <w:t xml:space="preserve">Schéma technique </w:t>
+      </w:r>
+    </w:p>
+    <w:p>
+      <w:pPr>
+        <w:autoSpaceDE w:val="0"/>
+        <w:autoSpaceDN w:val="0"/>
+        <w:adjustRightInd w:val="0"/>
+        <w:spacing w:after="0" w:line="360" w:lineRule="auto"/>
+        <w:jc w:val="both"/>
+        <w:rPr>
+          <w:rFonts w:ascii="Times New Roman" w:hAnsi="Times New Roman" w:cs="Times New Roman"/>
+          <w:sz w:val="28"/>
+          <w:szCs w:val="28"/>
+          <w:lang w:val="fr-CA"/>
+        </w:rPr>
+      </w:pPr>
+      <w:r>
+        <w:rPr>
+          <w:rFonts w:ascii="Times New Roman" w:hAnsi="Times New Roman" w:cs="Times New Roman"/>
           <w:sz w:val="28"/>
           <w:szCs w:val="28"/>
           <w:lang w:val="fr-CA"/>
         </w:rPr>
         <w:drawing>
-          <wp:anchor distT="0" distB="0" distL="114300" distR="114300" simplePos="0" relativeHeight="251658240" behindDoc="1" locked="0" layoutInCell="1" allowOverlap="1" wp14:anchorId="105B6879" wp14:editId="16DE66F4">
+          <wp:anchor distT="0" distB="0" distL="114300" distR="114300" simplePos="0" relativeHeight="251658240" behindDoc="1" locked="0" layoutInCell="1" allowOverlap="1" wp14:anchorId="5F9DE2BA" wp14:editId="3B96C759">
             <wp:simplePos x="0" y="0"/>
-            <wp:positionH relativeFrom="column">
-              <wp:posOffset>-619125</wp:posOffset>
+            <wp:positionH relativeFrom="margin">
+              <wp:align>center</wp:align>
             </wp:positionH>
             <wp:positionV relativeFrom="paragraph">
-              <wp:posOffset>419099</wp:posOffset>
+              <wp:posOffset>240665</wp:posOffset>
             </wp:positionV>
-            <wp:extent cx="7384358" cy="2466975"/>
-            <wp:effectExtent l="0" t="0" r="7620" b="0"/>
+            <wp:extent cx="7124450" cy="2228674"/>
+            <wp:effectExtent l="0" t="0" r="635" b="635"/>
             <wp:wrapNone/>
-            <wp:docPr id="2" name="Image 2"/>
+            <wp:docPr id="5" name="Image 5"/>
             <wp:cNvGraphicFramePr>
               <a:graphicFrameLocks xmlns:a="http://schemas.openxmlformats.org/drawingml/2006/main" noChangeAspect="1"/>
             </wp:cNvGraphicFramePr>
@@ -1749,7 +1772,7 @@
                   <pic:spPr>
                     <a:xfrm>
                       <a:off x="0" y="0"/>
-                      <a:ext cx="7400782" cy="2472462"/>
+                      <a:ext cx="7124450" cy="2228674"/>
                     </a:xfrm>
                     <a:prstGeom prst="rect">
                       <a:avLst/>
@@ -1767,45 +1790,6 @@
           </wp:anchor>
         </w:drawing>
       </w:r>
-      <w:r>
-        <w:rPr>
-          <w:rFonts w:ascii="Times New Roman" w:hAnsi="Times New Roman" w:cs="Times New Roman"/>
-          <w:sz w:val="28"/>
-          <w:szCs w:val="28"/>
-          <w:lang w:val="fr-CA"/>
-        </w:rPr>
-        <w:t xml:space="preserve">Schéma technique </w:t>
-      </w:r>
-    </w:p>
-    <w:p>
-      <w:pPr>
-        <w:autoSpaceDE w:val="0"/>
-        <w:autoSpaceDN w:val="0"/>
-        <w:adjustRightInd w:val="0"/>
-        <w:spacing w:after="0" w:line="360" w:lineRule="auto"/>
-        <w:jc w:val="both"/>
-        <w:rPr>
-          <w:rFonts w:ascii="Times New Roman" w:hAnsi="Times New Roman" w:cs="Times New Roman"/>
-          <w:sz w:val="28"/>
-          <w:szCs w:val="28"/>
-          <w:lang w:val="fr-CA"/>
-        </w:rPr>
-      </w:pPr>
-    </w:p>
-    <w:p>
-      <w:pPr>
-        <w:autoSpaceDE w:val="0"/>
-        <w:autoSpaceDN w:val="0"/>
-        <w:adjustRightInd w:val="0"/>
-        <w:spacing w:after="0" w:line="360" w:lineRule="auto"/>
-        <w:jc w:val="both"/>
-        <w:rPr>
-          <w:rFonts w:ascii="Times New Roman" w:hAnsi="Times New Roman" w:cs="Times New Roman"/>
-          <w:sz w:val="28"/>
-          <w:szCs w:val="28"/>
-          <w:lang w:val="fr-CA"/>
-        </w:rPr>
-      </w:pPr>
     </w:p>
     <w:p>
       <w:pPr>
@@ -2104,6 +2088,7 @@
           <w:szCs w:val="28"/>
           <w:lang w:val="fr-CA"/>
         </w:rPr>
+        <w:lastRenderedPageBreak/>
         <w:t xml:space="preserve">Description du circuit </w:t>
       </w:r>
     </w:p>

</xml_diff>

<commit_message>
dernier changement du diagramme de classe
</commit_message>
<xml_diff>
--- a/TP3.docx
+++ b/TP3.docx
@@ -279,7 +279,7 @@
     </w:p>
     <w:p>
       <w:pPr>
-        <w:pStyle w:val="ListParagraph"/>
+        <w:pStyle w:val="Paragraphedeliste"/>
         <w:numPr>
           <w:ilvl w:val="0"/>
           <w:numId w:val="1"/>
@@ -313,7 +313,7 @@
     </w:p>
     <w:p>
       <w:pPr>
-        <w:pStyle w:val="ListParagraph"/>
+        <w:pStyle w:val="Paragraphedeliste"/>
         <w:numPr>
           <w:ilvl w:val="0"/>
           <w:numId w:val="2"/>
@@ -418,7 +418,7 @@
     </w:p>
     <w:p>
       <w:pPr>
-        <w:pStyle w:val="ListParagraph"/>
+        <w:pStyle w:val="Paragraphedeliste"/>
         <w:numPr>
           <w:ilvl w:val="0"/>
           <w:numId w:val="2"/>
@@ -1428,7 +1428,7 @@
     </w:p>
     <w:p>
       <w:pPr>
-        <w:pStyle w:val="ListParagraph"/>
+        <w:pStyle w:val="Paragraphedeliste"/>
         <w:numPr>
           <w:ilvl w:val="0"/>
           <w:numId w:val="3"/>
@@ -1473,15 +1473,14 @@
       <w:r>
         <w:rPr>
           <w:rFonts w:ascii="Times New Roman" w:hAnsi="Times New Roman" w:cs="Times New Roman"/>
-          <w:noProof/>
           <w:sz w:val="28"/>
           <w:szCs w:val="28"/>
           <w:lang w:val="en-CA"/>
         </w:rPr>
         <w:drawing>
-          <wp:inline distT="0" distB="0" distL="0" distR="0" wp14:anchorId="624F946B" wp14:editId="2792EDF8">
-            <wp:extent cx="5943600" cy="4888230"/>
-            <wp:effectExtent l="0" t="0" r="0" b="7620"/>
+          <wp:inline distT="0" distB="0" distL="0" distR="0" wp14:anchorId="449104E0" wp14:editId="353FDD64">
+            <wp:extent cx="5943600" cy="5442585"/>
+            <wp:effectExtent l="0" t="0" r="0" b="5715"/>
             <wp:docPr id="1" name="Image 1"/>
             <wp:cNvGraphicFramePr>
               <a:graphicFrameLocks xmlns:a="http://schemas.openxmlformats.org/drawingml/2006/main" noChangeAspect="1"/>
@@ -1502,7 +1501,7 @@
                   <pic:spPr>
                     <a:xfrm>
                       <a:off x="0" y="0"/>
-                      <a:ext cx="5943600" cy="4888230"/>
+                      <a:ext cx="5943600" cy="5442585"/>
                     </a:xfrm>
                     <a:prstGeom prst="rect">
                       <a:avLst/>
@@ -1667,7 +1666,7 @@
     </w:p>
     <w:p>
       <w:pPr>
-        <w:pStyle w:val="ListParagraph"/>
+        <w:pStyle w:val="Paragraphedeliste"/>
         <w:numPr>
           <w:ilvl w:val="0"/>
           <w:numId w:val="3"/>
@@ -1966,28 +1965,38 @@
           <w:szCs w:val="24"/>
           <w:lang w:val="fr-CA"/>
         </w:rPr>
-        <w:t xml:space="preserve"> Donc, les informations (température, humidité et pression) peuvent être afficher sur des jauges dans la page principale du HomeAssisant. Dans </w:t>
-      </w:r>
-      <w:proofErr w:type="gramStart"/>
-      <w:r>
+        <w:t xml:space="preserve"> Donc, les informations (température, humidité et pression) peuvent être afficher sur des jauges dans la page principale du HomeAssisant. Dans la parti du code, nous avons configurer WifiManager et créer un Access Point pour notre ESP32 pour pouvoir se connecter à partir d’un appareil externe par exemple un téléphone cellulaire. </w:t>
+      </w:r>
+    </w:p>
+    <w:p>
+      <w:pPr>
+        <w:autoSpaceDE w:val="0"/>
+        <w:autoSpaceDN w:val="0"/>
+        <w:adjustRightInd w:val="0"/>
+        <w:spacing w:after="0" w:line="360" w:lineRule="auto"/>
+        <w:jc w:val="both"/>
         <w:rPr>
           <w:rFonts w:ascii="Times New Roman" w:hAnsi="Times New Roman" w:cs="Times New Roman"/>
           <w:sz w:val="24"/>
           <w:szCs w:val="24"/>
           <w:lang w:val="fr-CA"/>
         </w:rPr>
-        <w:t>la parti</w:t>
-      </w:r>
-      <w:proofErr w:type="gramEnd"/>
-      <w:r>
+      </w:pPr>
+    </w:p>
+    <w:p>
+      <w:pPr>
+        <w:autoSpaceDE w:val="0"/>
+        <w:autoSpaceDN w:val="0"/>
+        <w:adjustRightInd w:val="0"/>
+        <w:spacing w:after="0" w:line="360" w:lineRule="auto"/>
+        <w:jc w:val="both"/>
         <w:rPr>
           <w:rFonts w:ascii="Times New Roman" w:hAnsi="Times New Roman" w:cs="Times New Roman"/>
           <w:sz w:val="24"/>
           <w:szCs w:val="24"/>
           <w:lang w:val="fr-CA"/>
         </w:rPr>
-        <w:t xml:space="preserve"> du code, nous avons configurer WifiManager et créer un Access Point pour notre ESP32 pour pouvoir se connecter à partir d’un appareil externe par exemple un téléphone cellulaire. </w:t>
-      </w:r>
+      </w:pPr>
     </w:p>
     <w:p>
       <w:pPr>
@@ -2028,45 +2037,15 @@
         <w:jc w:val="both"/>
         <w:rPr>
           <w:rFonts w:ascii="Times New Roman" w:hAnsi="Times New Roman" w:cs="Times New Roman"/>
-          <w:sz w:val="24"/>
-          <w:szCs w:val="24"/>
-          <w:lang w:val="fr-CA"/>
-        </w:rPr>
-      </w:pPr>
-    </w:p>
-    <w:p>
-      <w:pPr>
-        <w:autoSpaceDE w:val="0"/>
-        <w:autoSpaceDN w:val="0"/>
-        <w:adjustRightInd w:val="0"/>
-        <w:spacing w:after="0" w:line="360" w:lineRule="auto"/>
-        <w:jc w:val="both"/>
-        <w:rPr>
-          <w:rFonts w:ascii="Times New Roman" w:hAnsi="Times New Roman" w:cs="Times New Roman"/>
-          <w:sz w:val="24"/>
-          <w:szCs w:val="24"/>
-          <w:lang w:val="fr-CA"/>
-        </w:rPr>
-      </w:pPr>
-    </w:p>
-    <w:p>
-      <w:pPr>
-        <w:autoSpaceDE w:val="0"/>
-        <w:autoSpaceDN w:val="0"/>
-        <w:adjustRightInd w:val="0"/>
-        <w:spacing w:after="0" w:line="360" w:lineRule="auto"/>
-        <w:jc w:val="both"/>
-        <w:rPr>
-          <w:rFonts w:ascii="Times New Roman" w:hAnsi="Times New Roman" w:cs="Times New Roman"/>
-          <w:sz w:val="28"/>
-          <w:szCs w:val="28"/>
-          <w:lang w:val="fr-CA"/>
-        </w:rPr>
-      </w:pPr>
-    </w:p>
-    <w:p>
-      <w:pPr>
-        <w:pStyle w:val="ListParagraph"/>
+          <w:sz w:val="28"/>
+          <w:szCs w:val="28"/>
+          <w:lang w:val="fr-CA"/>
+        </w:rPr>
+      </w:pPr>
+    </w:p>
+    <w:p>
+      <w:pPr>
+        <w:pStyle w:val="Paragraphedeliste"/>
         <w:numPr>
           <w:ilvl w:val="0"/>
           <w:numId w:val="2"/>
@@ -2090,7 +2069,6 @@
           <w:szCs w:val="28"/>
           <w:lang w:val="fr-CA"/>
         </w:rPr>
-        <w:lastRenderedPageBreak/>
         <w:t xml:space="preserve">Description du circuit </w:t>
       </w:r>
     </w:p>
@@ -2209,27 +2187,7 @@
           <w:szCs w:val="24"/>
           <w:lang w:val="fr-CA"/>
         </w:rPr>
-        <w:t xml:space="preserve">Le BME280 a aussi </w:t>
-      </w:r>
-      <w:proofErr w:type="gramStart"/>
-      <w:r>
-        <w:rPr>
-          <w:rFonts w:ascii="Times New Roman" w:hAnsi="Times New Roman" w:cs="Times New Roman"/>
-          <w:sz w:val="24"/>
-          <w:szCs w:val="24"/>
-          <w:lang w:val="fr-CA"/>
-        </w:rPr>
-        <w:t>les même types</w:t>
-      </w:r>
-      <w:proofErr w:type="gramEnd"/>
-      <w:r>
-        <w:rPr>
-          <w:rFonts w:ascii="Times New Roman" w:hAnsi="Times New Roman" w:cs="Times New Roman"/>
-          <w:sz w:val="24"/>
-          <w:szCs w:val="24"/>
-          <w:lang w:val="fr-CA"/>
-        </w:rPr>
-        <w:t xml:space="preserve"> de connections que le </w:t>
+        <w:t xml:space="preserve">Le BME280 a aussi les même types de connections que le </w:t>
       </w:r>
       <w:r>
         <w:rPr>
@@ -2321,7 +2279,7 @@
     </w:p>
     <w:tbl>
       <w:tblPr>
-        <w:tblStyle w:val="TableGrid"/>
+        <w:tblStyle w:val="Grilledutableau"/>
         <w:tblW w:w="0" w:type="auto"/>
         <w:tblInd w:w="0" w:type="dxa"/>
         <w:tblLook w:val="04A0" w:firstRow="1" w:lastRow="0" w:firstColumn="1" w:lastColumn="0" w:noHBand="0" w:noVBand="1"/>
@@ -3780,7 +3738,7 @@
     </w:p>
     <w:tbl>
       <w:tblPr>
-        <w:tblStyle w:val="TableGrid"/>
+        <w:tblStyle w:val="Grilledutableau"/>
         <w:tblW w:w="0" w:type="auto"/>
         <w:tblInd w:w="0" w:type="dxa"/>
         <w:tblLook w:val="04A0" w:firstRow="1" w:lastRow="0" w:firstColumn="1" w:lastColumn="0" w:noHBand="0" w:noVBand="1"/>
@@ -4739,7 +4697,7 @@
     </w:p>
     <w:p>
       <w:pPr>
-        <w:pStyle w:val="ListParagraph"/>
+        <w:pStyle w:val="Paragraphedeliste"/>
         <w:numPr>
           <w:ilvl w:val="0"/>
           <w:numId w:val="6"/>
@@ -4768,7 +4726,7 @@
     </w:p>
     <w:p>
       <w:pPr>
-        <w:pStyle w:val="ListParagraph"/>
+        <w:pStyle w:val="Paragraphedeliste"/>
         <w:numPr>
           <w:ilvl w:val="0"/>
           <w:numId w:val="6"/>
@@ -4797,7 +4755,7 @@
     </w:p>
     <w:p>
       <w:pPr>
-        <w:pStyle w:val="ListParagraph"/>
+        <w:pStyle w:val="Paragraphedeliste"/>
         <w:numPr>
           <w:ilvl w:val="0"/>
           <w:numId w:val="6"/>
@@ -4826,7 +4784,7 @@
     </w:p>
     <w:p>
       <w:pPr>
-        <w:pStyle w:val="ListParagraph"/>
+        <w:pStyle w:val="Paragraphedeliste"/>
         <w:numPr>
           <w:ilvl w:val="0"/>
           <w:numId w:val="6"/>
@@ -5091,7 +5049,7 @@
     </w:p>
     <w:tbl>
       <w:tblPr>
-        <w:tblStyle w:val="TableGrid"/>
+        <w:tblStyle w:val="Grilledutableau"/>
         <w:tblW w:w="10075" w:type="dxa"/>
         <w:tblInd w:w="0" w:type="dxa"/>
         <w:tblLook w:val="04A0" w:firstRow="1" w:lastRow="0" w:firstColumn="1" w:lastColumn="0" w:noHBand="0" w:noVBand="1"/>
@@ -6157,7 +6115,7 @@
     </w:p>
     <w:tbl>
       <w:tblPr>
-        <w:tblStyle w:val="TableGrid"/>
+        <w:tblStyle w:val="Grilledutableau"/>
         <w:tblW w:w="0" w:type="auto"/>
         <w:tblInd w:w="0" w:type="dxa"/>
         <w:tblLook w:val="04A0" w:firstRow="1" w:lastRow="0" w:firstColumn="1" w:lastColumn="0" w:noHBand="0" w:noVBand="1"/>
@@ -7412,7 +7370,7 @@
     </w:p>
     <w:p>
       <w:pPr>
-        <w:pStyle w:val="ListParagraph"/>
+        <w:pStyle w:val="Paragraphedeliste"/>
         <w:numPr>
           <w:ilvl w:val="0"/>
           <w:numId w:val="1"/>
@@ -7441,7 +7399,7 @@
     </w:p>
     <w:tbl>
       <w:tblPr>
-        <w:tblStyle w:val="TableGrid"/>
+        <w:tblStyle w:val="Grilledutableau"/>
         <w:tblW w:w="0" w:type="auto"/>
         <w:tblInd w:w="0" w:type="dxa"/>
         <w:tblLook w:val="04A0" w:firstRow="1" w:lastRow="0" w:firstColumn="1" w:lastColumn="0" w:noHBand="0" w:noVBand="1"/>
@@ -9899,13 +9857,13 @@
       <w:spacing w:line="256" w:lineRule="auto"/>
     </w:pPr>
   </w:style>
-  <w:style w:type="character" w:default="1" w:styleId="DefaultParagraphFont">
+  <w:style w:type="character" w:default="1" w:styleId="Policepardfaut">
     <w:name w:val="Default Paragraph Font"/>
     <w:uiPriority w:val="1"/>
     <w:semiHidden/>
     <w:unhideWhenUsed/>
   </w:style>
-  <w:style w:type="table" w:default="1" w:styleId="TableNormal">
+  <w:style w:type="table" w:default="1" w:styleId="TableauNormal">
     <w:name w:val="Normal Table"/>
     <w:uiPriority w:val="99"/>
     <w:semiHidden/>
@@ -9920,13 +9878,13 @@
       </w:tblCellMar>
     </w:tblPr>
   </w:style>
-  <w:style w:type="numbering" w:default="1" w:styleId="NoList">
+  <w:style w:type="numbering" w:default="1" w:styleId="Aucuneliste">
     <w:name w:val="No List"/>
     <w:uiPriority w:val="99"/>
     <w:semiHidden/>
     <w:unhideWhenUsed/>
   </w:style>
-  <w:style w:type="paragraph" w:styleId="ListParagraph">
+  <w:style w:type="paragraph" w:styleId="Paragraphedeliste">
     <w:name w:val="List Paragraph"/>
     <w:basedOn w:val="Normal"/>
     <w:uiPriority w:val="34"/>
@@ -9937,9 +9895,9 @@
       <w:contextualSpacing/>
     </w:pPr>
   </w:style>
-  <w:style w:type="table" w:styleId="TableGrid">
+  <w:style w:type="table" w:styleId="Grilledutableau">
     <w:name w:val="Table Grid"/>
-    <w:basedOn w:val="TableNormal"/>
+    <w:basedOn w:val="TableauNormal"/>
     <w:uiPriority w:val="39"/>
     <w:rsid w:val="000E3AEC"/>
     <w:pPr>

</xml_diff>